<commit_message>
Add project sketch file
</commit_message>
<xml_diff>
--- a/w13-report-서정민.docx
+++ b/w13-report-서정민.docx
@@ -1032,21 +1032,7 @@
             <w:rStyle w:val="af4"/>
             <w:noProof/>
           </w:rPr>
-          <w:t>jQue</w:t>
-        </w:r>
-        <w:r>
-          <w:rPr>
-            <w:rStyle w:val="af4"/>
-            <w:noProof/>
-          </w:rPr>
-          <w:t>r</w:t>
-        </w:r>
-        <w:r>
-          <w:rPr>
-            <w:rStyle w:val="af4"/>
-            <w:noProof/>
-          </w:rPr>
-          <w:t>y-Ajax</w:t>
+          <w:t>jQuery-Ajax</w:t>
         </w:r>
         <w:r>
           <w:rPr>
@@ -1456,6 +1442,59 @@
     </w:p>
     <w:p>
       <w:pPr>
+        <w:pStyle w:val="a4"/>
+        <w:rPr>
+          <w:rFonts w:hint="eastAsia"/>
+        </w:rPr>
+      </w:pPr>
+      <w:r>
+        <w:t xml:space="preserve">HTML </w:t>
+      </w:r>
+      <w:r>
+        <w:rPr>
+          <w:rFonts w:hint="eastAsia"/>
+        </w:rPr>
+        <w:t>파일</w:t>
+      </w:r>
+      <w:r>
+        <w:rPr>
+          <w:rFonts w:hint="eastAsia"/>
+        </w:rPr>
+        <w:t xml:space="preserve"> </w:t>
+      </w:r>
+      <w:r>
+        <w:rPr>
+          <w:rFonts w:hint="eastAsia"/>
+        </w:rPr>
+        <w:t>내</w:t>
+      </w:r>
+      <w:r>
+        <w:rPr>
+          <w:rFonts w:hint="eastAsia"/>
+        </w:rPr>
+        <w:t xml:space="preserve"> </w:t>
+      </w:r>
+      <w:r>
+        <w:rPr>
+          <w:rFonts w:hint="eastAsia"/>
+        </w:rPr>
+        <w:t>주석</w:t>
+      </w:r>
+      <w:r>
+        <w:rPr>
+          <w:rFonts w:hint="eastAsia"/>
+        </w:rPr>
+        <w:t xml:space="preserve"> </w:t>
+      </w:r>
+      <w:r>
+        <w:rPr>
+          <w:rFonts w:hint="eastAsia"/>
+        </w:rPr>
+        <w:t>작성</w:t>
+      </w:r>
+    </w:p>
+    <w:p>
+      <w:pPr>
         <w:pStyle w:val="21"/>
       </w:pPr>
       <w:bookmarkStart w:id="2" w:name="_Toc89187297"/>
@@ -1543,7 +1582,6 @@
         <w:pStyle w:val="a4"/>
         <w:ind w:firstLineChars="50" w:firstLine="100"/>
         <w:rPr>
-          <w:rFonts w:hint="eastAsia"/>
           <w:sz w:val="16"/>
           <w:szCs w:val="10"/>
         </w:rPr>
@@ -1803,9 +1841,6 @@
       <w:pPr>
         <w:pStyle w:val="a4"/>
         <w:ind w:left="0" w:firstLine="425"/>
-        <w:rPr>
-          <w:rFonts w:hint="eastAsia"/>
-        </w:rPr>
       </w:pPr>
     </w:p>
     <w:p>
@@ -1829,6 +1864,76 @@
       <w:pPr>
         <w:pStyle w:val="21"/>
       </w:pPr>
+      <w:r>
+        <w:rPr>
+          <w:rFonts w:hint="eastAsia"/>
+        </w:rPr>
+        <w:t>소스 코드 분석</w:t>
+      </w:r>
+    </w:p>
+    <w:p>
+      <w:pPr>
+        <w:pStyle w:val="a4"/>
+        <w:rPr>
+          <w:rFonts w:hint="eastAsia"/>
+        </w:rPr>
+      </w:pPr>
+      <w:r>
+        <w:rPr>
+          <w:rFonts w:hint="eastAsia"/>
+        </w:rPr>
+        <w:t>H</w:t>
+      </w:r>
+      <w:r>
+        <w:t xml:space="preserve">TML </w:t>
+      </w:r>
+      <w:r>
+        <w:rPr>
+          <w:rFonts w:hint="eastAsia"/>
+        </w:rPr>
+        <w:t>파일</w:t>
+      </w:r>
+      <w:r>
+        <w:rPr>
+          <w:rFonts w:hint="eastAsia"/>
+        </w:rPr>
+        <w:t xml:space="preserve"> </w:t>
+      </w:r>
+      <w:r>
+        <w:rPr>
+          <w:rFonts w:hint="eastAsia"/>
+        </w:rPr>
+        <w:t>내</w:t>
+      </w:r>
+      <w:r>
+        <w:rPr>
+          <w:rFonts w:hint="eastAsia"/>
+        </w:rPr>
+        <w:t xml:space="preserve"> </w:t>
+      </w:r>
+      <w:r>
+        <w:rPr>
+          <w:rFonts w:hint="eastAsia"/>
+        </w:rPr>
+        <w:t>주석</w:t>
+      </w:r>
+      <w:r>
+        <w:rPr>
+          <w:rFonts w:hint="eastAsia"/>
+        </w:rPr>
+        <w:t xml:space="preserve"> </w:t>
+      </w:r>
+      <w:r>
+        <w:rPr>
+          <w:rFonts w:hint="eastAsia"/>
+        </w:rPr>
+        <w:t>작성</w:t>
+      </w:r>
+    </w:p>
+    <w:p>
+      <w:pPr>
+        <w:pStyle w:val="21"/>
+      </w:pPr>
       <w:bookmarkStart w:id="4" w:name="_Toc89187299"/>
       <w:r>
         <w:rPr>
@@ -1850,9 +1955,6 @@
     <w:p>
       <w:pPr>
         <w:pStyle w:val="21"/>
-        <w:rPr>
-          <w:rFonts w:hint="eastAsia"/>
-        </w:rPr>
       </w:pPr>
       <w:bookmarkStart w:id="5" w:name="_Toc89187300"/>
       <w:r>
@@ -1927,11 +2029,6 @@
       </w:r>
     </w:p>
     <w:p>
-      <w:pPr>
-        <w:rPr>
-          <w:rFonts w:hint="eastAsia"/>
-        </w:rPr>
-      </w:pPr>
       <w:r>
         <w:rPr>
           <w:rFonts w:hint="eastAsia"/>
@@ -2047,11 +2144,6 @@
       </w:r>
     </w:p>
     <w:p>
-      <w:pPr>
-        <w:rPr>
-          <w:rFonts w:hint="eastAsia"/>
-        </w:rPr>
-      </w:pPr>
       <w:r>
         <w:rPr>
           <w:rFonts w:hint="eastAsia"/>
@@ -2118,11 +2210,6 @@
       <w:bookmarkEnd w:id="8"/>
     </w:p>
     <w:p>
-      <w:pPr>
-        <w:rPr>
-          <w:rFonts w:hint="eastAsia"/>
-        </w:rPr>
-      </w:pPr>
       <w:r>
         <w:rPr>
           <w:rFonts w:hint="eastAsia"/>
@@ -2209,11 +2296,6 @@
       </w:r>
     </w:p>
     <w:p>
-      <w:pPr>
-        <w:rPr>
-          <w:rFonts w:hint="eastAsia"/>
-        </w:rPr>
-      </w:pPr>
       <w:r>
         <w:sym w:font="Symbol" w:char="F0B7"/>
       </w:r>
@@ -2250,11 +2332,6 @@
       </w:r>
     </w:p>
     <w:p>
-      <w:pPr>
-        <w:rPr>
-          <w:rFonts w:hint="eastAsia"/>
-        </w:rPr>
-      </w:pPr>
       <w:r>
         <w:sym w:font="Symbol" w:char="F0B7"/>
       </w:r>
@@ -2440,7 +2517,7 @@
         <w:rFonts w:ascii="Times New Roman"/>
         <w:noProof/>
       </w:rPr>
-      <w:t>2021-11-30</w:t>
+      <w:t>2021-12-07</w:t>
     </w:r>
     <w:r>
       <w:rPr>
@@ -11547,66 +11624,6 @@
 </file>
 
 <file path=customXml/item1.xml><?xml version="1.0" encoding="utf-8"?>
-<b:Sources xmlns:b="http://schemas.openxmlformats.org/officeDocument/2006/bibliography" xmlns="http://schemas.openxmlformats.org/officeDocument/2006/bibliography" SelectedStyle="\APA.XSL" StyleName="APA">
-  <b:Source>
-    <b:Tag>국제재</b:Tag>
-    <b:SourceType>DocumentFromInternetSite</b:SourceType>
-    <b:Guid>{7AD0EB5D-7512-470B-AD00-D0BB7C142E3F}</b:Guid>
-    <b:Title>International Strategy for Disaster Reduction(ISDR)</b:Title>
-    <b:Author>
-      <b:Author>
-        <b:Corporate>국제재난경감전략</b:Corporate>
-      </b:Author>
-    </b:Author>
-    <b:InternetSiteTitle>International Strategy for Disaster Reduction(ISDR)</b:InternetSiteTitle>
-    <b:URL>http://www.unisdr.org/eng/risk-reduction/early-warning/rd-early-warning-eng.htm</b:URL>
-    <b:RefOrder>1</b:RefOrder>
-  </b:Source>
-  <b:Source>
-    <b:Tag>ㅜㄴㅆㅊ00</b:Tag>
-    <b:SourceType>Report</b:SourceType>
-    <b:Guid>{285436BC-F29A-4E7A-97CF-CC37DC064B8F}</b:Guid>
-    <b:Title>Effective Disaster Warnings</b:Title>
-    <b:Year>2000</b:Year>
-    <b:Author>
-      <b:Author>
-        <b:Corporate>미국 국가과학기술위원회</b:Corporate>
-      </b:Author>
-    </b:Author>
-    <b:RefOrder>2</b:RefOrder>
-  </b:Source>
-  <b:Source>
-    <b:Tag>PPW04</b:Tag>
-    <b:SourceType>Report</b:SourceType>
-    <b:Guid>{9BF5ACB8-A0B0-4A4A-9F26-2CBB41263244}</b:Guid>
-    <b:Author>
-      <b:Author>
-        <b:Corporate>미국 재난경보를 위한 협력체 (Partnership for Public Warning : PPW)</b:Corporate>
-      </b:Author>
-    </b:Author>
-    <b:Title>Protecting America’s Communities: An Introduction to Public Alert &amp; Warning</b:Title>
-    <b:Year>2004</b:Year>
-    <b:RefOrder>3</b:RefOrder>
-  </b:Source>
-  <b:Source>
-    <b:Tag>WARN06</b:Tag>
-    <b:SourceType>DocumentFromInternetSite</b:SourceType>
-    <b:Guid>{EE348F1B-3D10-4D15-80CA-F5E76DC62E6C}</b:Guid>
-    <b:Title>Executive Order: Public Alert and Warning Systems</b:Title>
-    <b:Year>2006</b:Year>
-    <b:Author>
-      <b:Author>
-        <b:Corporate>미국 대통령 행정명령 13407</b:Corporate>
-      </b:Author>
-    </b:Author>
-    <b:Month>6</b:Month>
-    <b:URL>http://www.whitehouse.gov/news/release/2006/06/20060626.html</b:URL>
-    <b:RefOrder>4</b:RefOrder>
-  </b:Source>
-</b:Sources>
-</file>
-
-<file path=customXml/item2.xml><?xml version="1.0" encoding="utf-8"?>
 <ct:contentTypeSchema xmlns:ct="http://schemas.microsoft.com/office/2006/metadata/contentType" xmlns:ma="http://schemas.microsoft.com/office/2006/metadata/properties/metaAttributes" ct:_="" ma:_="" ma:contentTypeName="문서" ma:contentTypeID="0x0101005C4F440571F795448D65ECDC9D5EF8E2" ma:contentTypeVersion="10" ma:contentTypeDescription="새 문서를 만듭니다." ma:contentTypeScope="" ma:versionID="0cf56ed3e7da483fb7afe6afd83b7fc3">
   <xsd:schema xmlns:xsd="http://www.w3.org/2001/XMLSchema" xmlns:xs="http://www.w3.org/2001/XMLSchema" xmlns:p="http://schemas.microsoft.com/office/2006/metadata/properties" xmlns:ns2="875e5a4e-ebed-47c8-b54a-a8998711a4ab" xmlns:ns3="bd7df212-24fc-41ef-b3a2-53e8ac8aee99" targetNamespace="http://schemas.microsoft.com/office/2006/metadata/properties" ma:root="true" ma:fieldsID="b51e0e84ca903db436196a574229a289" ns2:_="" ns3:_="">
     <xsd:import namespace="875e5a4e-ebed-47c8-b54a-a8998711a4ab"/>
@@ -11809,7 +11826,73 @@
 </ct:contentTypeSchema>
 </file>
 
+<file path=customXml/item2.xml><?xml version="1.0" encoding="utf-8"?>
+<b:Sources xmlns:b="http://schemas.openxmlformats.org/officeDocument/2006/bibliography" xmlns="http://schemas.openxmlformats.org/officeDocument/2006/bibliography" SelectedStyle="\APA.XSL" StyleName="APA">
+  <b:Source>
+    <b:Tag>국제재</b:Tag>
+    <b:SourceType>DocumentFromInternetSite</b:SourceType>
+    <b:Guid>{7AD0EB5D-7512-470B-AD00-D0BB7C142E3F}</b:Guid>
+    <b:Title>International Strategy for Disaster Reduction(ISDR)</b:Title>
+    <b:Author>
+      <b:Author>
+        <b:Corporate>국제재난경감전략</b:Corporate>
+      </b:Author>
+    </b:Author>
+    <b:InternetSiteTitle>International Strategy for Disaster Reduction(ISDR)</b:InternetSiteTitle>
+    <b:URL>http://www.unisdr.org/eng/risk-reduction/early-warning/rd-early-warning-eng.htm</b:URL>
+    <b:RefOrder>1</b:RefOrder>
+  </b:Source>
+  <b:Source>
+    <b:Tag>ㅜㄴㅆㅊ00</b:Tag>
+    <b:SourceType>Report</b:SourceType>
+    <b:Guid>{285436BC-F29A-4E7A-97CF-CC37DC064B8F}</b:Guid>
+    <b:Title>Effective Disaster Warnings</b:Title>
+    <b:Year>2000</b:Year>
+    <b:Author>
+      <b:Author>
+        <b:Corporate>미국 국가과학기술위원회</b:Corporate>
+      </b:Author>
+    </b:Author>
+    <b:RefOrder>2</b:RefOrder>
+  </b:Source>
+  <b:Source>
+    <b:Tag>PPW04</b:Tag>
+    <b:SourceType>Report</b:SourceType>
+    <b:Guid>{9BF5ACB8-A0B0-4A4A-9F26-2CBB41263244}</b:Guid>
+    <b:Author>
+      <b:Author>
+        <b:Corporate>미국 재난경보를 위한 협력체 (Partnership for Public Warning : PPW)</b:Corporate>
+      </b:Author>
+    </b:Author>
+    <b:Title>Protecting America’s Communities: An Introduction to Public Alert &amp; Warning</b:Title>
+    <b:Year>2004</b:Year>
+    <b:RefOrder>3</b:RefOrder>
+  </b:Source>
+  <b:Source>
+    <b:Tag>WARN06</b:Tag>
+    <b:SourceType>DocumentFromInternetSite</b:SourceType>
+    <b:Guid>{EE348F1B-3D10-4D15-80CA-F5E76DC62E6C}</b:Guid>
+    <b:Title>Executive Order: Public Alert and Warning Systems</b:Title>
+    <b:Year>2006</b:Year>
+    <b:Author>
+      <b:Author>
+        <b:Corporate>미국 대통령 행정명령 13407</b:Corporate>
+      </b:Author>
+    </b:Author>
+    <b:Month>6</b:Month>
+    <b:URL>http://www.whitehouse.gov/news/release/2006/06/20060626.html</b:URL>
+    <b:RefOrder>4</b:RefOrder>
+  </b:Source>
+</b:Sources>
+</file>
+
 <file path=customXml/item3.xml><?xml version="1.0" encoding="utf-8"?>
+<p:properties xmlns:p="http://schemas.microsoft.com/office/2006/metadata/properties" xmlns:xsi="http://www.w3.org/2001/XMLSchema-instance" xmlns:pc="http://schemas.microsoft.com/office/infopath/2007/PartnerControls">
+  <documentManagement/>
+</p:properties>
+</file>
+
+<file path=customXml/item4.xml><?xml version="1.0" encoding="utf-8"?>
 <?mso-contentType ?>
 <FormTemplates xmlns="http://schemas.microsoft.com/sharepoint/v3/contenttype/forms">
   <Display>DocumentLibraryForm</Display>
@@ -11818,21 +11901,7 @@
 </FormTemplates>
 </file>
 
-<file path=customXml/item4.xml><?xml version="1.0" encoding="utf-8"?>
-<p:properties xmlns:p="http://schemas.microsoft.com/office/2006/metadata/properties" xmlns:xsi="http://www.w3.org/2001/XMLSchema-instance" xmlns:pc="http://schemas.microsoft.com/office/infopath/2007/PartnerControls">
-  <documentManagement/>
-</p:properties>
-</file>
-
 <file path=customXml/itemProps1.xml><?xml version="1.0" encoding="utf-8"?>
-<ds:datastoreItem xmlns:ds="http://schemas.openxmlformats.org/officeDocument/2006/customXml" ds:itemID="{C8CC1314-CD36-484E-BE80-30DEF2B3E524}">
-  <ds:schemaRefs>
-    <ds:schemaRef ds:uri="http://schemas.openxmlformats.org/officeDocument/2006/bibliography"/>
-  </ds:schemaRefs>
-</ds:datastoreItem>
-</file>
-
-<file path=customXml/itemProps2.xml><?xml version="1.0" encoding="utf-8"?>
 <ds:datastoreItem xmlns:ds="http://schemas.openxmlformats.org/officeDocument/2006/customXml" ds:itemID="{B91A9E60-C53C-4EE9-AF8D-54B14A7846DF}">
   <ds:schemaRefs>
     <ds:schemaRef ds:uri="http://schemas.microsoft.com/office/2006/metadata/contentType"/>
@@ -11851,19 +11920,27 @@
 </ds:datastoreItem>
 </file>
 
-<file path=customXml/itemProps3.xml><?xml version="1.0" encoding="utf-8"?>
-<ds:datastoreItem xmlns:ds="http://schemas.openxmlformats.org/officeDocument/2006/customXml" ds:itemID="{63FBF3DB-DE1A-4EE4-B2F6-2862FD3C44DA}">
+<file path=customXml/itemProps2.xml><?xml version="1.0" encoding="utf-8"?>
+<ds:datastoreItem xmlns:ds="http://schemas.openxmlformats.org/officeDocument/2006/customXml" ds:itemID="{C8CC1314-CD36-484E-BE80-30DEF2B3E524}">
   <ds:schemaRefs>
-    <ds:schemaRef ds:uri="http://schemas.microsoft.com/sharepoint/v3/contenttype/forms"/>
+    <ds:schemaRef ds:uri="http://schemas.openxmlformats.org/officeDocument/2006/bibliography"/>
   </ds:schemaRefs>
 </ds:datastoreItem>
 </file>
 
-<file path=customXml/itemProps4.xml><?xml version="1.0" encoding="utf-8"?>
+<file path=customXml/itemProps3.xml><?xml version="1.0" encoding="utf-8"?>
 <ds:datastoreItem xmlns:ds="http://schemas.openxmlformats.org/officeDocument/2006/customXml" ds:itemID="{0A87D044-9CEE-4CC6-A7E1-FE33BB2C1911}">
   <ds:schemaRefs>
     <ds:schemaRef ds:uri="http://schemas.microsoft.com/office/2006/metadata/properties"/>
     <ds:schemaRef ds:uri="http://schemas.microsoft.com/office/infopath/2007/PartnerControls"/>
   </ds:schemaRefs>
 </ds:datastoreItem>
+</file>
+
+<file path=customXml/itemProps4.xml><?xml version="1.0" encoding="utf-8"?>
+<ds:datastoreItem xmlns:ds="http://schemas.openxmlformats.org/officeDocument/2006/customXml" ds:itemID="{63FBF3DB-DE1A-4EE4-B2F6-2862FD3C44DA}">
+  <ds:schemaRefs>
+    <ds:schemaRef ds:uri="http://schemas.microsoft.com/sharepoint/v3/contenttype/forms"/>
+  </ds:schemaRefs>
+</ds:datastoreItem>
 </file>
</xml_diff>